<commit_message>
1.增加FAT32 Specification by Microsoft.pdf 2.增加Xshell5_manual.pdf 3增加GCC5.1编译器
</commit_message>
<xml_diff>
--- a/FAQ.docx
+++ b/FAQ.docx
@@ -10134,7 +10134,7 @@
       <w:pPr>
         <w:jc w:val="left"/>
         <w:rPr>
-          <w:rFonts w:ascii="Times New Roman" w:hAnsi="Times New Roman" w:cs="Times New Roman" w:hint="eastAsia"/>
+          <w:rFonts w:ascii="Times New Roman" w:hAnsi="Times New Roman" w:cs="Times New Roman"/>
         </w:rPr>
       </w:pPr>
       <w:r>
@@ -10190,10 +10190,9 @@
       <w:pPr>
         <w:jc w:val="left"/>
         <w:rPr>
-          <w:rFonts w:ascii="Times New Roman" w:hAnsi="Times New Roman" w:cs="Times New Roman"/>
-        </w:rPr>
-      </w:pPr>
-      <w:bookmarkStart w:id="2" w:name="_GoBack"/>
+          <w:rFonts w:ascii="Times New Roman" w:hAnsi="Times New Roman" w:cs="Times New Roman" w:hint="eastAsia"/>
+        </w:rPr>
+      </w:pPr>
       <w:r>
         <w:rPr>
           <w:rFonts w:hint="eastAsia"/>
@@ -10210,7 +10209,6 @@
         </w:rPr>
         <w:t>41</w:t>
       </w:r>
-      <w:bookmarkEnd w:id="2"/>
       <w:r>
         <w:rPr>
           <w:rFonts w:ascii="Times New Roman" w:hAnsi="Times New Roman" w:cs="Times New Roman" w:hint="eastAsia"/>
@@ -10247,6 +10245,14 @@
         </w:rPr>
         <w:t>文件</w:t>
       </w:r>
+    </w:p>
+    <w:p>
+      <w:pPr>
+        <w:jc w:val="left"/>
+        <w:rPr>
+          <w:rFonts w:ascii="Times New Roman" w:hAnsi="Times New Roman" w:cs="Times New Roman"/>
+        </w:rPr>
+      </w:pPr>
       <w:r>
         <w:rPr>
           <w:noProof/>
@@ -10301,6 +10307,536 @@
           </wp:inline>
         </w:drawing>
       </w:r>
+    </w:p>
+    <w:p>
+      <w:pPr>
+        <w:jc w:val="left"/>
+        <w:rPr>
+          <w:rFonts w:ascii="Times New Roman" w:hAnsi="Times New Roman" w:cs="Times New Roman" w:hint="eastAsia"/>
+        </w:rPr>
+      </w:pPr>
+      <w:r>
+        <w:rPr>
+          <w:rFonts w:hint="eastAsia"/>
+          <w:b/>
+          <w:color w:val="FF0000"/>
+        </w:rPr>
+        <w:t>问题</w:t>
+      </w:r>
+      <w:r>
+        <w:rPr>
+          <w:rFonts w:hint="eastAsia"/>
+          <w:b/>
+          <w:color w:val="FF0000"/>
+        </w:rPr>
+        <w:t>42</w:t>
+      </w:r>
+      <w:r>
+        <w:rPr>
+          <w:rFonts w:hint="eastAsia"/>
+          <w:b/>
+          <w:color w:val="FF0000"/>
+        </w:rPr>
+        <w:t>：</w:t>
+      </w:r>
+      <w:r>
+        <w:rPr>
+          <w:rFonts w:ascii="Times New Roman" w:hAnsi="Times New Roman" w:cs="Times New Roman" w:hint="eastAsia"/>
+        </w:rPr>
+        <w:t>如何给</w:t>
+      </w:r>
+      <w:proofErr w:type="spellStart"/>
+      <w:r>
+        <w:rPr>
+          <w:rFonts w:ascii="Times New Roman" w:hAnsi="Times New Roman" w:cs="Times New Roman" w:hint="eastAsia"/>
+        </w:rPr>
+        <w:t>git</w:t>
+      </w:r>
+      <w:proofErr w:type="spellEnd"/>
+      <w:r>
+        <w:rPr>
+          <w:rFonts w:ascii="Times New Roman" w:hAnsi="Times New Roman" w:cs="Times New Roman" w:hint="eastAsia"/>
+        </w:rPr>
+        <w:t>仓库瘦身</w:t>
+      </w:r>
+      <w:r>
+        <w:rPr>
+          <w:rFonts w:ascii="Times New Roman" w:hAnsi="Times New Roman" w:cs="Times New Roman" w:hint="eastAsia"/>
+        </w:rPr>
+        <w:t>,</w:t>
+      </w:r>
+      <w:r>
+        <w:rPr>
+          <w:rFonts w:ascii="Times New Roman" w:hAnsi="Times New Roman" w:cs="Times New Roman" w:hint="eastAsia"/>
+        </w:rPr>
+        <w:t>删除大文件</w:t>
+      </w:r>
+    </w:p>
+    <w:p>
+      <w:pPr>
+        <w:jc w:val="left"/>
+        <w:rPr>
+          <w:rFonts w:hint="eastAsia"/>
+          <w:b/>
+          <w:color w:val="FF0000"/>
+        </w:rPr>
+      </w:pPr>
+      <w:r>
+        <w:rPr>
+          <w:rFonts w:hint="eastAsia"/>
+          <w:b/>
+          <w:color w:val="FF0000"/>
+        </w:rPr>
+        <w:t>解决</w:t>
+      </w:r>
+      <w:r>
+        <w:rPr>
+          <w:rFonts w:hint="eastAsia"/>
+          <w:b/>
+          <w:color w:val="FF0000"/>
+        </w:rPr>
+        <w:t>42:</w:t>
+      </w:r>
+    </w:p>
+    <w:p>
+      <w:pPr>
+        <w:jc w:val="left"/>
+        <w:rPr>
+          <w:rFonts w:ascii="Times New Roman" w:hAnsi="Times New Roman" w:cs="Times New Roman" w:hint="eastAsia"/>
+        </w:rPr>
+      </w:pPr>
+      <w:r>
+        <w:rPr>
+          <w:rFonts w:ascii="Times New Roman" w:hAnsi="Times New Roman" w:cs="Times New Roman" w:hint="eastAsia"/>
+        </w:rPr>
+        <w:t>1.</w:t>
+      </w:r>
+      <w:r>
+        <w:rPr>
+          <w:rFonts w:hint="eastAsia"/>
+        </w:rPr>
+        <w:t xml:space="preserve"> </w:t>
+      </w:r>
+      <w:r>
+        <w:rPr>
+          <w:rFonts w:ascii="Times New Roman" w:hAnsi="Times New Roman" w:cs="Times New Roman" w:hint="eastAsia"/>
+        </w:rPr>
+        <w:t>从所有提交</w:t>
+      </w:r>
+      <w:r>
+        <w:rPr>
+          <w:rFonts w:ascii="Times New Roman" w:hAnsi="Times New Roman" w:cs="Times New Roman" w:hint="eastAsia"/>
+        </w:rPr>
+        <w:t>(com</w:t>
+      </w:r>
+      <w:bookmarkStart w:id="2" w:name="_GoBack"/>
+      <w:bookmarkEnd w:id="2"/>
+      <w:r>
+        <w:rPr>
+          <w:rFonts w:ascii="Times New Roman" w:hAnsi="Times New Roman" w:cs="Times New Roman" w:hint="eastAsia"/>
+        </w:rPr>
+        <w:t>mit)</w:t>
+      </w:r>
+      <w:r>
+        <w:rPr>
+          <w:rFonts w:ascii="Times New Roman" w:hAnsi="Times New Roman" w:cs="Times New Roman" w:hint="eastAsia"/>
+        </w:rPr>
+        <w:t>中删除所有的</w:t>
+      </w:r>
+      <w:r>
+        <w:rPr>
+          <w:rFonts w:ascii="Times New Roman" w:hAnsi="Times New Roman" w:cs="Times New Roman" w:hint="eastAsia"/>
+        </w:rPr>
+        <w:t>zip</w:t>
+      </w:r>
+      <w:r>
+        <w:rPr>
+          <w:rFonts w:ascii="Times New Roman" w:hAnsi="Times New Roman" w:cs="Times New Roman" w:hint="eastAsia"/>
+        </w:rPr>
+        <w:t>文件</w:t>
+      </w:r>
+      <w:r>
+        <w:rPr>
+          <w:rFonts w:ascii="Times New Roman" w:hAnsi="Times New Roman" w:cs="Times New Roman" w:hint="eastAsia"/>
+        </w:rPr>
+        <w:t>(*.zip.</w:t>
+      </w:r>
+      <w:r>
+        <w:rPr>
+          <w:rFonts w:ascii="Times New Roman" w:hAnsi="Times New Roman" w:cs="Times New Roman" w:hint="eastAsia"/>
+        </w:rPr>
+        <w:t>其他的请自行修正</w:t>
+      </w:r>
+      <w:r>
+        <w:rPr>
+          <w:rFonts w:ascii="Times New Roman" w:hAnsi="Times New Roman" w:cs="Times New Roman" w:hint="eastAsia"/>
+        </w:rPr>
+        <w:t>)</w:t>
+      </w:r>
+      <w:r>
+        <w:rPr>
+          <w:rFonts w:ascii="Times New Roman" w:hAnsi="Times New Roman" w:cs="Times New Roman" w:hint="eastAsia"/>
+        </w:rPr>
+        <w:t>：</w:t>
+      </w:r>
+      <w:proofErr w:type="spellStart"/>
+      <w:proofErr w:type="gramStart"/>
+      <w:r>
+        <w:rPr>
+          <w:rFonts w:ascii="Times New Roman" w:hAnsi="Times New Roman" w:cs="Times New Roman"/>
+        </w:rPr>
+        <w:t>git</w:t>
+      </w:r>
+      <w:proofErr w:type="spellEnd"/>
+      <w:proofErr w:type="gramEnd"/>
+      <w:r>
+        <w:rPr>
+          <w:rFonts w:ascii="Times New Roman" w:hAnsi="Times New Roman" w:cs="Times New Roman"/>
+        </w:rPr>
+        <w:t xml:space="preserve"> filter-branch --force --index-filter \</w:t>
+      </w:r>
+      <w:r>
+        <w:rPr>
+          <w:rFonts w:ascii="Times New Roman" w:hAnsi="Times New Roman" w:cs="Times New Roman" w:hint="eastAsia"/>
+        </w:rPr>
+        <w:t xml:space="preserve"> </w:t>
+      </w:r>
+      <w:r>
+        <w:rPr>
+          <w:rFonts w:ascii="Times New Roman" w:hAnsi="Times New Roman" w:cs="Times New Roman"/>
+        </w:rPr>
+        <w:t>'</w:t>
+      </w:r>
+      <w:proofErr w:type="spellStart"/>
+      <w:r>
+        <w:rPr>
+          <w:rFonts w:ascii="Times New Roman" w:hAnsi="Times New Roman" w:cs="Times New Roman"/>
+        </w:rPr>
+        <w:t>git</w:t>
+      </w:r>
+      <w:proofErr w:type="spellEnd"/>
+      <w:r>
+        <w:rPr>
+          <w:rFonts w:ascii="Times New Roman" w:hAnsi="Times New Roman" w:cs="Times New Roman"/>
+        </w:rPr>
+        <w:t xml:space="preserve"> </w:t>
+      </w:r>
+      <w:proofErr w:type="spellStart"/>
+      <w:r>
+        <w:rPr>
+          <w:rFonts w:ascii="Times New Roman" w:hAnsi="Times New Roman" w:cs="Times New Roman"/>
+        </w:rPr>
+        <w:t>rm</w:t>
+      </w:r>
+      <w:proofErr w:type="spellEnd"/>
+      <w:r>
+        <w:rPr>
+          <w:rFonts w:ascii="Times New Roman" w:hAnsi="Times New Roman" w:cs="Times New Roman"/>
+        </w:rPr>
+        <w:t xml:space="preserve"> --cached --ignore-</w:t>
+      </w:r>
+      <w:proofErr w:type="spellStart"/>
+      <w:r>
+        <w:rPr>
+          <w:rFonts w:ascii="Times New Roman" w:hAnsi="Times New Roman" w:cs="Times New Roman"/>
+        </w:rPr>
+        <w:t>unmatch</w:t>
+      </w:r>
+      <w:proofErr w:type="spellEnd"/>
+      <w:r>
+        <w:rPr>
+          <w:rFonts w:ascii="Times New Roman" w:hAnsi="Times New Roman" w:cs="Times New Roman"/>
+        </w:rPr>
+        <w:t xml:space="preserve"> *.zip' \</w:t>
+      </w:r>
+      <w:r>
+        <w:rPr>
+          <w:rFonts w:ascii="Times New Roman" w:hAnsi="Times New Roman" w:cs="Times New Roman" w:hint="eastAsia"/>
+        </w:rPr>
+        <w:t xml:space="preserve"> </w:t>
+      </w:r>
+      <w:r>
+        <w:rPr>
+          <w:rFonts w:ascii="Times New Roman" w:hAnsi="Times New Roman" w:cs="Times New Roman"/>
+        </w:rPr>
+        <w:t>--prune-empty --tag-name-filter cat -- --all</w:t>
+      </w:r>
+    </w:p>
+    <w:p>
+      <w:pPr>
+        <w:jc w:val="left"/>
+        <w:rPr>
+          <w:rFonts w:ascii="Times New Roman" w:hAnsi="Times New Roman" w:cs="Times New Roman"/>
+        </w:rPr>
+      </w:pPr>
+      <w:r>
+        <w:rPr>
+          <w:rFonts w:ascii="Times New Roman" w:hAnsi="Times New Roman" w:cs="Times New Roman" w:hint="eastAsia"/>
+        </w:rPr>
+        <w:t>2.</w:t>
+      </w:r>
+      <w:r>
+        <w:rPr>
+          <w:rFonts w:hint="eastAsia"/>
+        </w:rPr>
+        <w:t xml:space="preserve"> </w:t>
+      </w:r>
+      <w:proofErr w:type="gramStart"/>
+      <w:r>
+        <w:rPr>
+          <w:rFonts w:ascii="Times New Roman" w:hAnsi="Times New Roman" w:cs="Times New Roman" w:hint="eastAsia"/>
+        </w:rPr>
+        <w:t>清除快</w:t>
+      </w:r>
+      <w:proofErr w:type="gramEnd"/>
+      <w:r>
+        <w:rPr>
+          <w:rFonts w:ascii="Times New Roman" w:hAnsi="Times New Roman" w:cs="Times New Roman" w:hint="eastAsia"/>
+        </w:rPr>
+        <w:t>取和回收空间</w:t>
+      </w:r>
+      <w:r>
+        <w:rPr>
+          <w:rFonts w:ascii="Times New Roman" w:hAnsi="Times New Roman" w:cs="Times New Roman" w:hint="eastAsia"/>
+        </w:rPr>
+        <w:t>：</w:t>
+      </w:r>
+      <w:r>
+        <w:rPr>
+          <w:rFonts w:ascii="Times New Roman" w:hAnsi="Times New Roman" w:cs="Times New Roman"/>
+        </w:rPr>
+        <w:t xml:space="preserve">$ </w:t>
+      </w:r>
+      <w:proofErr w:type="spellStart"/>
+      <w:proofErr w:type="gramStart"/>
+      <w:r>
+        <w:rPr>
+          <w:rFonts w:ascii="Times New Roman" w:hAnsi="Times New Roman" w:cs="Times New Roman"/>
+        </w:rPr>
+        <w:t>rm</w:t>
+      </w:r>
+      <w:proofErr w:type="spellEnd"/>
+      <w:proofErr w:type="gramEnd"/>
+      <w:r>
+        <w:rPr>
+          <w:rFonts w:ascii="Times New Roman" w:hAnsi="Times New Roman" w:cs="Times New Roman"/>
+        </w:rPr>
+        <w:t xml:space="preserve"> -</w:t>
+      </w:r>
+      <w:proofErr w:type="spellStart"/>
+      <w:r>
+        <w:rPr>
+          <w:rFonts w:ascii="Times New Roman" w:hAnsi="Times New Roman" w:cs="Times New Roman"/>
+        </w:rPr>
+        <w:t>rf</w:t>
+      </w:r>
+      <w:proofErr w:type="spellEnd"/>
+      <w:r>
+        <w:rPr>
+          <w:rFonts w:ascii="Times New Roman" w:hAnsi="Times New Roman" w:cs="Times New Roman"/>
+        </w:rPr>
+        <w:t xml:space="preserve"> .</w:t>
+      </w:r>
+      <w:proofErr w:type="spellStart"/>
+      <w:r>
+        <w:rPr>
+          <w:rFonts w:ascii="Times New Roman" w:hAnsi="Times New Roman" w:cs="Times New Roman"/>
+        </w:rPr>
+        <w:t>git</w:t>
+      </w:r>
+      <w:proofErr w:type="spellEnd"/>
+      <w:r>
+        <w:rPr>
+          <w:rFonts w:ascii="Times New Roman" w:hAnsi="Times New Roman" w:cs="Times New Roman"/>
+        </w:rPr>
+        <w:t xml:space="preserve">/refs/original/ </w:t>
+      </w:r>
+      <w:r>
+        <w:rPr>
+          <w:rFonts w:ascii="Times New Roman" w:hAnsi="Times New Roman" w:cs="Times New Roman" w:hint="eastAsia"/>
+        </w:rPr>
+        <w:t xml:space="preserve"> </w:t>
+      </w:r>
+      <w:r>
+        <w:rPr>
+          <w:rFonts w:ascii="Times New Roman" w:hAnsi="Times New Roman" w:cs="Times New Roman"/>
+        </w:rPr>
+        <w:t xml:space="preserve">$ </w:t>
+      </w:r>
+      <w:proofErr w:type="spellStart"/>
+      <w:r>
+        <w:rPr>
+          <w:rFonts w:ascii="Times New Roman" w:hAnsi="Times New Roman" w:cs="Times New Roman"/>
+        </w:rPr>
+        <w:t>git</w:t>
+      </w:r>
+      <w:proofErr w:type="spellEnd"/>
+      <w:r>
+        <w:rPr>
+          <w:rFonts w:ascii="Times New Roman" w:hAnsi="Times New Roman" w:cs="Times New Roman"/>
+        </w:rPr>
+        <w:t xml:space="preserve"> </w:t>
+      </w:r>
+      <w:proofErr w:type="spellStart"/>
+      <w:r>
+        <w:rPr>
+          <w:rFonts w:ascii="Times New Roman" w:hAnsi="Times New Roman" w:cs="Times New Roman"/>
+        </w:rPr>
+        <w:t>reflog</w:t>
+      </w:r>
+      <w:proofErr w:type="spellEnd"/>
+      <w:r>
+        <w:rPr>
+          <w:rFonts w:ascii="Times New Roman" w:hAnsi="Times New Roman" w:cs="Times New Roman"/>
+        </w:rPr>
+        <w:t xml:space="preserve"> expire --expire=now --all</w:t>
+      </w:r>
+    </w:p>
+    <w:p>
+      <w:pPr>
+        <w:jc w:val="left"/>
+        <w:rPr>
+          <w:rFonts w:ascii="Times New Roman" w:hAnsi="Times New Roman" w:cs="Times New Roman" w:hint="eastAsia"/>
+        </w:rPr>
+      </w:pPr>
+      <w:r>
+        <w:rPr>
+          <w:rFonts w:ascii="Times New Roman" w:hAnsi="Times New Roman" w:cs="Times New Roman"/>
+        </w:rPr>
+        <w:t xml:space="preserve">$ </w:t>
+      </w:r>
+      <w:proofErr w:type="spellStart"/>
+      <w:proofErr w:type="gramStart"/>
+      <w:r>
+        <w:rPr>
+          <w:rFonts w:ascii="Times New Roman" w:hAnsi="Times New Roman" w:cs="Times New Roman"/>
+        </w:rPr>
+        <w:t>git</w:t>
+      </w:r>
+      <w:proofErr w:type="spellEnd"/>
+      <w:proofErr w:type="gramEnd"/>
+      <w:r>
+        <w:rPr>
+          <w:rFonts w:ascii="Times New Roman" w:hAnsi="Times New Roman" w:cs="Times New Roman"/>
+        </w:rPr>
+        <w:t xml:space="preserve"> </w:t>
+      </w:r>
+      <w:proofErr w:type="spellStart"/>
+      <w:r>
+        <w:rPr>
+          <w:rFonts w:ascii="Times New Roman" w:hAnsi="Times New Roman" w:cs="Times New Roman"/>
+        </w:rPr>
+        <w:t>gc</w:t>
+      </w:r>
+      <w:proofErr w:type="spellEnd"/>
+      <w:r>
+        <w:rPr>
+          <w:rFonts w:ascii="Times New Roman" w:hAnsi="Times New Roman" w:cs="Times New Roman"/>
+        </w:rPr>
+        <w:t xml:space="preserve"> --prune=now</w:t>
+      </w:r>
+      <w:r>
+        <w:rPr>
+          <w:rFonts w:ascii="Times New Roman" w:hAnsi="Times New Roman" w:cs="Times New Roman" w:hint="eastAsia"/>
+        </w:rPr>
+        <w:t xml:space="preserve"> </w:t>
+      </w:r>
+      <w:r>
+        <w:rPr>
+          <w:rFonts w:ascii="Times New Roman" w:hAnsi="Times New Roman" w:cs="Times New Roman"/>
+        </w:rPr>
+        <w:t xml:space="preserve">$ </w:t>
+      </w:r>
+      <w:proofErr w:type="spellStart"/>
+      <w:r>
+        <w:rPr>
+          <w:rFonts w:ascii="Times New Roman" w:hAnsi="Times New Roman" w:cs="Times New Roman"/>
+        </w:rPr>
+        <w:t>git</w:t>
+      </w:r>
+      <w:proofErr w:type="spellEnd"/>
+      <w:r>
+        <w:rPr>
+          <w:rFonts w:ascii="Times New Roman" w:hAnsi="Times New Roman" w:cs="Times New Roman"/>
+        </w:rPr>
+        <w:t xml:space="preserve"> </w:t>
+      </w:r>
+      <w:proofErr w:type="spellStart"/>
+      <w:r>
+        <w:rPr>
+          <w:rFonts w:ascii="Times New Roman" w:hAnsi="Times New Roman" w:cs="Times New Roman"/>
+        </w:rPr>
+        <w:t>gc</w:t>
+      </w:r>
+      <w:proofErr w:type="spellEnd"/>
+      <w:r>
+        <w:rPr>
+          <w:rFonts w:ascii="Times New Roman" w:hAnsi="Times New Roman" w:cs="Times New Roman"/>
+        </w:rPr>
+        <w:t xml:space="preserve"> --aggressive --prune=now</w:t>
+      </w:r>
+    </w:p>
+    <w:p>
+      <w:pPr>
+        <w:jc w:val="left"/>
+        <w:rPr>
+          <w:rFonts w:ascii="Times New Roman" w:hAnsi="Times New Roman" w:cs="Times New Roman" w:hint="eastAsia"/>
+        </w:rPr>
+      </w:pPr>
+      <w:r>
+        <w:rPr>
+          <w:rFonts w:ascii="Times New Roman" w:hAnsi="Times New Roman" w:cs="Times New Roman" w:hint="eastAsia"/>
+        </w:rPr>
+        <w:t>3.</w:t>
+      </w:r>
+      <w:r>
+        <w:rPr>
+          <w:rFonts w:hint="eastAsia"/>
+        </w:rPr>
+        <w:t xml:space="preserve"> </w:t>
+      </w:r>
+      <w:r>
+        <w:rPr>
+          <w:rFonts w:ascii="Times New Roman" w:hAnsi="Times New Roman" w:cs="Times New Roman" w:hint="eastAsia"/>
+        </w:rPr>
+        <w:t>强制覆盖并上传到</w:t>
+      </w:r>
+      <w:r>
+        <w:rPr>
+          <w:rFonts w:ascii="Times New Roman" w:hAnsi="Times New Roman" w:cs="Times New Roman" w:hint="eastAsia"/>
+        </w:rPr>
+        <w:t xml:space="preserve"> remote repository</w:t>
+      </w:r>
+      <w:r>
+        <w:rPr>
+          <w:rFonts w:ascii="Times New Roman" w:hAnsi="Times New Roman" w:cs="Times New Roman" w:hint="eastAsia"/>
+        </w:rPr>
+        <w:t>：</w:t>
+      </w:r>
+      <w:proofErr w:type="spellStart"/>
+      <w:proofErr w:type="gramStart"/>
+      <w:r>
+        <w:rPr>
+          <w:rFonts w:ascii="Times New Roman" w:hAnsi="Times New Roman" w:cs="Times New Roman"/>
+        </w:rPr>
+        <w:t>git</w:t>
+      </w:r>
+      <w:proofErr w:type="spellEnd"/>
+      <w:proofErr w:type="gramEnd"/>
+      <w:r>
+        <w:rPr>
+          <w:rFonts w:ascii="Times New Roman" w:hAnsi="Times New Roman" w:cs="Times New Roman"/>
+        </w:rPr>
+        <w:t xml:space="preserve"> push origin master --force</w:t>
+      </w:r>
+    </w:p>
+    <w:p>
+      <w:pPr>
+        <w:jc w:val="left"/>
+        <w:rPr>
+          <w:rFonts w:ascii="Times New Roman" w:hAnsi="Times New Roman" w:cs="Times New Roman" w:hint="eastAsia"/>
+        </w:rPr>
+      </w:pPr>
     </w:p>
     <w:p>
       <w:pPr>
@@ -11610,7 +12146,7 @@
 </file>
 
 <file path=customXml/itemProps1.xml><?xml version="1.0" encoding="utf-8"?>
-<ds:datastoreItem xmlns:ds="http://schemas.openxmlformats.org/officeDocument/2006/customXml" ds:itemID="{0C31A259-649B-4F00-8D6E-BDA8AD7D5200}">
+<ds:datastoreItem xmlns:ds="http://schemas.openxmlformats.org/officeDocument/2006/customXml" ds:itemID="{F1D468C8-FCCB-4BC3-93B2-461DEED1CFB5}">
   <ds:schemaRefs>
     <ds:schemaRef ds:uri="http://schemas.openxmlformats.org/officeDocument/2006/bibliography"/>
   </ds:schemaRefs>

</xml_diff>